<commit_message>
support peer y pm
</commit_message>
<xml_diff>
--- a/tspi/ciclo-3/pm3/peer3-2010-5627.docx
+++ b/tspi/ciclo-3/pm3/peer3-2010-5627.docx
@@ -110,6 +110,20 @@
                 <w:rFonts w:ascii="Times" w:hAnsi="Times"/>
               </w:rPr>
             </w:pPr>
+            <w:proofErr w:type="spellStart"/>
+            <w:r>
+              <w:rPr>
+                <w:rFonts w:ascii="Times" w:hAnsi="Times"/>
+              </w:rPr>
+              <w:t>Gilven</w:t>
+            </w:r>
+            <w:proofErr w:type="spellEnd"/>
+            <w:r>
+              <w:rPr>
+                <w:rFonts w:ascii="Times" w:hAnsi="Times"/>
+              </w:rPr>
+              <w:t xml:space="preserve"> Wu</w:t>
+            </w:r>
           </w:p>
         </w:tc>
         <w:tc>
@@ -147,6 +161,14 @@
                 <w:rFonts w:ascii="Times" w:hAnsi="Times"/>
               </w:rPr>
             </w:pPr>
+            <w:proofErr w:type="spellStart"/>
+            <w:r>
+              <w:rPr>
+                <w:rFonts w:ascii="Times" w:hAnsi="Times"/>
+              </w:rPr>
+              <w:t>RedMiners</w:t>
+            </w:r>
+            <w:proofErr w:type="spellEnd"/>
           </w:p>
         </w:tc>
         <w:tc>
@@ -236,6 +258,12 @@
                 <w:rFonts w:ascii="Times" w:hAnsi="Times"/>
               </w:rPr>
             </w:pPr>
+            <w:r>
+              <w:rPr>
+                <w:rFonts w:ascii="Times" w:hAnsi="Times"/>
+              </w:rPr>
+              <w:t>11/16/2014</w:t>
+            </w:r>
           </w:p>
         </w:tc>
         <w:tc>
@@ -273,6 +301,12 @@
                 <w:rFonts w:ascii="Times" w:hAnsi="Times"/>
               </w:rPr>
             </w:pPr>
+            <w:r>
+              <w:rPr>
+                <w:rFonts w:ascii="Times" w:hAnsi="Times"/>
+              </w:rPr>
+              <w:t>3</w:t>
+            </w:r>
           </w:p>
         </w:tc>
         <w:tc>
@@ -311,6 +345,12 @@
                 <w:rFonts w:ascii="Times" w:hAnsi="Times"/>
               </w:rPr>
             </w:pPr>
+            <w:r>
+              <w:rPr>
+                <w:rFonts w:ascii="Times" w:hAnsi="Times"/>
+              </w:rPr>
+              <w:t>7</w:t>
+            </w:r>
           </w:p>
         </w:tc>
       </w:tr>
@@ -381,7 +421,7 @@
           </w:tcPr>
           <w:p>
             <w:pPr>
-              <w:pStyle w:val="Header"/>
+              <w:pStyle w:val="Encabezado"/>
               <w:tabs>
                 <w:tab w:val="clear" w:pos="4320"/>
                 <w:tab w:val="clear" w:pos="8640"/>
@@ -508,7 +548,7 @@
                 <w:b/>
                 <w:sz w:val="24"/>
               </w:rPr>
-              <w:t>20</w:t>
+              <w:t>25</w:t>
             </w:r>
             <w:r>
               <w:rPr>
@@ -540,6 +580,14 @@
                 <w:sz w:val="24"/>
               </w:rPr>
             </w:pPr>
+            <w:r>
+              <w:rPr>
+                <w:rFonts w:ascii="Times" w:hAnsi="Times"/>
+                <w:b/>
+                <w:sz w:val="24"/>
+              </w:rPr>
+              <w:t>20</w:t>
+            </w:r>
           </w:p>
         </w:tc>
       </w:tr>
@@ -559,7 +607,7 @@
           </w:tcPr>
           <w:p>
             <w:pPr>
-              <w:pStyle w:val="Header"/>
+              <w:pStyle w:val="Encabezado"/>
               <w:tabs>
                 <w:tab w:val="clear" w:pos="4320"/>
                 <w:tab w:val="clear" w:pos="8640"/>
@@ -634,6 +682,14 @@
                 <w:sz w:val="24"/>
               </w:rPr>
             </w:pPr>
+            <w:r>
+              <w:rPr>
+                <w:rFonts w:ascii="Times" w:hAnsi="Times"/>
+                <w:b/>
+                <w:sz w:val="24"/>
+              </w:rPr>
+              <w:t>20</w:t>
+            </w:r>
           </w:p>
         </w:tc>
       </w:tr>
@@ -691,7 +747,7 @@
                 <w:b/>
                 <w:sz w:val="24"/>
               </w:rPr>
-              <w:t>20</w:t>
+              <w:t>15</w:t>
             </w:r>
             <w:r>
               <w:rPr>
@@ -723,6 +779,14 @@
                 <w:sz w:val="24"/>
               </w:rPr>
             </w:pPr>
+            <w:r>
+              <w:rPr>
+                <w:rFonts w:ascii="Times" w:hAnsi="Times"/>
+                <w:b/>
+                <w:sz w:val="24"/>
+              </w:rPr>
+              <w:t>20</w:t>
+            </w:r>
           </w:p>
         </w:tc>
       </w:tr>
@@ -779,7 +843,7 @@
                 <w:b/>
                 <w:sz w:val="24"/>
               </w:rPr>
-              <w:t>20</w:t>
+              <w:t>25</w:t>
             </w:r>
             <w:r>
               <w:rPr>
@@ -811,6 +875,14 @@
                 <w:sz w:val="24"/>
               </w:rPr>
             </w:pPr>
+            <w:r>
+              <w:rPr>
+                <w:rFonts w:ascii="Times" w:hAnsi="Times"/>
+                <w:b/>
+                <w:sz w:val="24"/>
+              </w:rPr>
+              <w:t>20</w:t>
+            </w:r>
           </w:p>
         </w:tc>
       </w:tr>
@@ -867,8 +939,18 @@
                 <w:b/>
                 <w:sz w:val="24"/>
               </w:rPr>
-              <w:t>20</w:t>
-            </w:r>
+              <w:t>1</w:t>
+            </w:r>
+            <w:r>
+              <w:rPr>
+                <w:rFonts w:ascii="Times" w:hAnsi="Times"/>
+                <w:b/>
+                <w:sz w:val="24"/>
+              </w:rPr>
+              <w:t>5</w:t>
+            </w:r>
+            <w:bookmarkStart w:id="0" w:name="_GoBack"/>
+            <w:bookmarkEnd w:id="0"/>
             <w:r>
               <w:rPr>
                 <w:rFonts w:ascii="Times" w:hAnsi="Times"/>
@@ -897,10 +979,17 @@
                 <w:rFonts w:ascii="Times" w:hAnsi="Times"/>
                 <w:b/>
                 <w:sz w:val="24"/>
-              </w:rPr>
-            </w:pPr>
-            <w:bookmarkStart w:id="0" w:name="_GoBack"/>
-            <w:bookmarkEnd w:id="0"/>
+                <w:u w:val="single"/>
+              </w:rPr>
+            </w:pPr>
+            <w:r>
+              <w:rPr>
+                <w:rFonts w:ascii="Times" w:hAnsi="Times"/>
+                <w:b/>
+                <w:sz w:val="24"/>
+              </w:rPr>
+              <w:t>20</w:t>
+            </w:r>
           </w:p>
         </w:tc>
       </w:tr>
@@ -952,6 +1041,14 @@
                 <w:sz w:val="24"/>
               </w:rPr>
             </w:pPr>
+            <w:r>
+              <w:rPr>
+                <w:rFonts w:ascii="Times" w:hAnsi="Times"/>
+                <w:b/>
+                <w:sz w:val="24"/>
+              </w:rPr>
+              <w:t>100</w:t>
+            </w:r>
           </w:p>
         </w:tc>
         <w:tc>
@@ -974,6 +1071,14 @@
                 <w:sz w:val="24"/>
               </w:rPr>
             </w:pPr>
+            <w:r>
+              <w:rPr>
+                <w:rFonts w:ascii="Times" w:hAnsi="Times"/>
+                <w:b/>
+                <w:sz w:val="24"/>
+              </w:rPr>
+              <w:t>100</w:t>
+            </w:r>
           </w:p>
         </w:tc>
       </w:tr>
@@ -1219,13 +1324,15 @@
                 <w:rFonts w:ascii="Times" w:hAnsi="Times"/>
                 <w:b/>
                 <w:sz w:val="24"/>
-              </w:rPr>
-            </w:pPr>
-            <w:r>
-              <w:rPr>
-                <w:rFonts w:ascii="Times" w:hAnsi="Times"/>
-                <w:b/>
-                <w:sz w:val="24"/>
+                <w:highlight w:val="yellow"/>
+              </w:rPr>
+            </w:pPr>
+            <w:r>
+              <w:rPr>
+                <w:rFonts w:ascii="Times" w:hAnsi="Times"/>
+                <w:b/>
+                <w:sz w:val="24"/>
+                <w:highlight w:val="yellow"/>
               </w:rPr>
               <w:t>4</w:t>
             </w:r>
@@ -1276,7 +1383,7 @@
           </w:tcPr>
           <w:p>
             <w:pPr>
-              <w:pStyle w:val="Header"/>
+              <w:pStyle w:val="Encabezado"/>
               <w:tabs>
                 <w:tab w:val="clear" w:pos="4320"/>
                 <w:tab w:val="clear" w:pos="8640"/>
@@ -1393,13 +1500,15 @@
                 <w:rFonts w:ascii="Times" w:hAnsi="Times"/>
                 <w:b/>
                 <w:sz w:val="24"/>
-              </w:rPr>
-            </w:pPr>
-            <w:r>
-              <w:rPr>
-                <w:rFonts w:ascii="Times" w:hAnsi="Times"/>
-                <w:b/>
-                <w:sz w:val="24"/>
+                <w:highlight w:val="yellow"/>
+              </w:rPr>
+            </w:pPr>
+            <w:r>
+              <w:rPr>
+                <w:rFonts w:ascii="Times" w:hAnsi="Times"/>
+                <w:b/>
+                <w:sz w:val="24"/>
+                <w:highlight w:val="yellow"/>
               </w:rPr>
               <w:t>4</w:t>
             </w:r>
@@ -1562,6 +1671,7 @@
                 <w:rFonts w:ascii="Times" w:hAnsi="Times"/>
                 <w:b/>
                 <w:sz w:val="24"/>
+                <w:highlight w:val="yellow"/>
               </w:rPr>
             </w:pPr>
             <w:r>
@@ -1597,6 +1707,7 @@
                 <w:rFonts w:ascii="Times" w:hAnsi="Times"/>
                 <w:b/>
                 <w:sz w:val="24"/>
+                <w:highlight w:val="yellow"/>
               </w:rPr>
               <w:t>5</w:t>
             </w:r>
@@ -1710,6 +1821,7 @@
                 <w:rFonts w:ascii="Times" w:hAnsi="Times"/>
                 <w:b/>
                 <w:sz w:val="24"/>
+                <w:highlight w:val="yellow"/>
               </w:rPr>
               <w:t>3</w:t>
             </w:r>
@@ -1731,6 +1843,7 @@
                 <w:rFonts w:ascii="Times" w:hAnsi="Times"/>
                 <w:b/>
                 <w:sz w:val="24"/>
+                <w:highlight w:val="yellow"/>
               </w:rPr>
             </w:pPr>
             <w:r>
@@ -1900,13 +2013,15 @@
                 <w:rFonts w:ascii="Times" w:hAnsi="Times"/>
                 <w:b/>
                 <w:sz w:val="24"/>
-              </w:rPr>
-            </w:pPr>
-            <w:r>
-              <w:rPr>
-                <w:rFonts w:ascii="Times" w:hAnsi="Times"/>
-                <w:b/>
-                <w:sz w:val="24"/>
+                <w:highlight w:val="yellow"/>
+              </w:rPr>
+            </w:pPr>
+            <w:r>
+              <w:rPr>
+                <w:rFonts w:ascii="Times" w:hAnsi="Times"/>
+                <w:b/>
+                <w:sz w:val="24"/>
+                <w:highlight w:val="yellow"/>
               </w:rPr>
               <w:t>4</w:t>
             </w:r>
@@ -2069,13 +2184,15 @@
                 <w:rFonts w:ascii="Times" w:hAnsi="Times"/>
                 <w:b/>
                 <w:sz w:val="24"/>
-              </w:rPr>
-            </w:pPr>
-            <w:r>
-              <w:rPr>
-                <w:rFonts w:ascii="Times" w:hAnsi="Times"/>
-                <w:b/>
-                <w:sz w:val="24"/>
+                <w:highlight w:val="yellow"/>
+              </w:rPr>
+            </w:pPr>
+            <w:r>
+              <w:rPr>
+                <w:rFonts w:ascii="Times" w:hAnsi="Times"/>
+                <w:b/>
+                <w:sz w:val="24"/>
+                <w:highlight w:val="yellow"/>
               </w:rPr>
               <w:t>4</w:t>
             </w:r>
@@ -2205,7 +2322,7 @@
           </w:tcPr>
           <w:p>
             <w:pPr>
-              <w:pStyle w:val="Header"/>
+              <w:pStyle w:val="Encabezado"/>
               <w:tabs>
                 <w:tab w:val="clear" w:pos="4320"/>
                 <w:tab w:val="clear" w:pos="8640"/>
@@ -2386,6 +2503,7 @@
                 <w:rFonts w:ascii="Times" w:hAnsi="Times"/>
                 <w:b/>
                 <w:sz w:val="24"/>
+                <w:highlight w:val="yellow"/>
               </w:rPr>
               <w:t>5</w:t>
             </w:r>
@@ -2527,6 +2645,7 @@
                 <w:rFonts w:ascii="Times" w:hAnsi="Times"/>
                 <w:b/>
                 <w:sz w:val="24"/>
+                <w:highlight w:val="yellow"/>
               </w:rPr>
               <w:t>4</w:t>
             </w:r>
@@ -2724,6 +2843,7 @@
                 <w:rFonts w:ascii="Times" w:hAnsi="Times"/>
                 <w:b/>
                 <w:sz w:val="24"/>
+                <w:highlight w:val="yellow"/>
               </w:rPr>
               <w:t>5</w:t>
             </w:r>
@@ -2858,13 +2978,15 @@
                 <w:rFonts w:ascii="Times" w:hAnsi="Times"/>
                 <w:b/>
                 <w:sz w:val="24"/>
-              </w:rPr>
-            </w:pPr>
-            <w:r>
-              <w:rPr>
-                <w:rFonts w:ascii="Times" w:hAnsi="Times"/>
-                <w:b/>
-                <w:sz w:val="24"/>
+                <w:highlight w:val="yellow"/>
+              </w:rPr>
+            </w:pPr>
+            <w:r>
+              <w:rPr>
+                <w:rFonts w:ascii="Times" w:hAnsi="Times"/>
+                <w:b/>
+                <w:sz w:val="24"/>
+                <w:highlight w:val="yellow"/>
               </w:rPr>
               <w:t>4</w:t>
             </w:r>
@@ -3022,13 +3144,15 @@
                 <w:rFonts w:ascii="Times" w:hAnsi="Times"/>
                 <w:b/>
                 <w:sz w:val="24"/>
-              </w:rPr>
-            </w:pPr>
-            <w:r>
-              <w:rPr>
-                <w:rFonts w:ascii="Times" w:hAnsi="Times"/>
-                <w:b/>
-                <w:sz w:val="24"/>
+                <w:highlight w:val="yellow"/>
+              </w:rPr>
+            </w:pPr>
+            <w:r>
+              <w:rPr>
+                <w:rFonts w:ascii="Times" w:hAnsi="Times"/>
+                <w:b/>
+                <w:sz w:val="24"/>
+                <w:highlight w:val="yellow"/>
               </w:rPr>
               <w:t>4</w:t>
             </w:r>
@@ -3271,6 +3395,7 @@
                 <w:rFonts w:ascii="Times" w:hAnsi="Times"/>
                 <w:b/>
                 <w:sz w:val="24"/>
+                <w:highlight w:val="yellow"/>
               </w:rPr>
               <w:t>5</w:t>
             </w:r>
@@ -3400,13 +3525,15 @@
                 <w:rFonts w:ascii="Times" w:hAnsi="Times"/>
                 <w:b/>
                 <w:sz w:val="24"/>
-              </w:rPr>
-            </w:pPr>
-            <w:r>
-              <w:rPr>
-                <w:rFonts w:ascii="Times" w:hAnsi="Times"/>
-                <w:b/>
-                <w:sz w:val="24"/>
+                <w:highlight w:val="yellow"/>
+              </w:rPr>
+            </w:pPr>
+            <w:r>
+              <w:rPr>
+                <w:rFonts w:ascii="Times" w:hAnsi="Times"/>
+                <w:b/>
+                <w:sz w:val="24"/>
+                <w:highlight w:val="yellow"/>
               </w:rPr>
               <w:t>4</w:t>
             </w:r>
@@ -3564,13 +3691,15 @@
                 <w:rFonts w:ascii="Times" w:hAnsi="Times"/>
                 <w:b/>
                 <w:sz w:val="24"/>
-              </w:rPr>
-            </w:pPr>
-            <w:r>
-              <w:rPr>
-                <w:rFonts w:ascii="Times" w:hAnsi="Times"/>
-                <w:b/>
-                <w:sz w:val="24"/>
+                <w:highlight w:val="yellow"/>
+              </w:rPr>
+            </w:pPr>
+            <w:r>
+              <w:rPr>
+                <w:rFonts w:ascii="Times" w:hAnsi="Times"/>
+                <w:b/>
+                <w:sz w:val="24"/>
+                <w:highlight w:val="yellow"/>
               </w:rPr>
               <w:t>4</w:t>
             </w:r>
@@ -3727,13 +3856,15 @@
                 <w:rFonts w:ascii="Times" w:hAnsi="Times"/>
                 <w:b/>
                 <w:sz w:val="24"/>
-              </w:rPr>
-            </w:pPr>
-            <w:r>
-              <w:rPr>
-                <w:rFonts w:ascii="Times" w:hAnsi="Times"/>
-                <w:b/>
-                <w:sz w:val="24"/>
+                <w:highlight w:val="yellow"/>
+              </w:rPr>
+            </w:pPr>
+            <w:r>
+              <w:rPr>
+                <w:rFonts w:ascii="Times" w:hAnsi="Times"/>
+                <w:b/>
+                <w:sz w:val="24"/>
+                <w:highlight w:val="yellow"/>
               </w:rPr>
               <w:t>4</w:t>
             </w:r>
@@ -3890,13 +4021,15 @@
                 <w:rFonts w:ascii="Times" w:hAnsi="Times"/>
                 <w:b/>
                 <w:sz w:val="24"/>
-              </w:rPr>
-            </w:pPr>
-            <w:r>
-              <w:rPr>
-                <w:rFonts w:ascii="Times" w:hAnsi="Times"/>
-                <w:b/>
-                <w:sz w:val="24"/>
+                <w:highlight w:val="yellow"/>
+              </w:rPr>
+            </w:pPr>
+            <w:r>
+              <w:rPr>
+                <w:rFonts w:ascii="Times" w:hAnsi="Times"/>
+                <w:b/>
+                <w:sz w:val="24"/>
+                <w:highlight w:val="yellow"/>
               </w:rPr>
               <w:t>4</w:t>
             </w:r>
@@ -4145,6 +4278,7 @@
                 <w:rFonts w:ascii="Times" w:hAnsi="Times"/>
                 <w:b/>
                 <w:sz w:val="24"/>
+                <w:highlight w:val="yellow"/>
               </w:rPr>
               <w:t>5</w:t>
             </w:r>
@@ -4268,6 +4402,7 @@
                 <w:rFonts w:ascii="Times" w:hAnsi="Times"/>
                 <w:b/>
                 <w:sz w:val="24"/>
+                <w:highlight w:val="yellow"/>
               </w:rPr>
               <w:t>4</w:t>
             </w:r>
@@ -4457,6 +4592,7 @@
                 <w:rFonts w:ascii="Times" w:hAnsi="Times"/>
                 <w:b/>
                 <w:sz w:val="24"/>
+                <w:highlight w:val="yellow"/>
               </w:rPr>
               <w:t>5</w:t>
             </w:r>
@@ -4586,13 +4722,15 @@
                 <w:rFonts w:ascii="Times" w:hAnsi="Times"/>
                 <w:b/>
                 <w:sz w:val="24"/>
-              </w:rPr>
-            </w:pPr>
-            <w:r>
-              <w:rPr>
-                <w:rFonts w:ascii="Times" w:hAnsi="Times"/>
-                <w:b/>
-                <w:sz w:val="24"/>
+                <w:highlight w:val="yellow"/>
+              </w:rPr>
+            </w:pPr>
+            <w:r>
+              <w:rPr>
+                <w:rFonts w:ascii="Times" w:hAnsi="Times"/>
+                <w:b/>
+                <w:sz w:val="24"/>
+                <w:highlight w:val="yellow"/>
               </w:rPr>
               <w:t>4</w:t>
             </w:r>
@@ -4754,13 +4892,15 @@
                 <w:rFonts w:ascii="Times" w:hAnsi="Times"/>
                 <w:b/>
                 <w:sz w:val="24"/>
-              </w:rPr>
-            </w:pPr>
-            <w:r>
-              <w:rPr>
-                <w:rFonts w:ascii="Times" w:hAnsi="Times"/>
-                <w:b/>
-                <w:sz w:val="24"/>
+                <w:highlight w:val="yellow"/>
+              </w:rPr>
+            </w:pPr>
+            <w:r>
+              <w:rPr>
+                <w:rFonts w:ascii="Times" w:hAnsi="Times"/>
+                <w:b/>
+                <w:sz w:val="24"/>
+                <w:highlight w:val="yellow"/>
               </w:rPr>
               <w:t>4</w:t>
             </w:r>
@@ -4970,13 +5110,13 @@
       <w:szCs w:val="20"/>
     </w:rPr>
   </w:style>
-  <w:style w:type="character" w:default="1" w:styleId="DefaultParagraphFont">
+  <w:style w:type="character" w:default="1" w:styleId="Fuentedeprrafopredeter">
     <w:name w:val="Default Paragraph Font"/>
     <w:uiPriority w:val="1"/>
     <w:semiHidden/>
     <w:unhideWhenUsed/>
   </w:style>
-  <w:style w:type="table" w:default="1" w:styleId="TableNormal">
+  <w:style w:type="table" w:default="1" w:styleId="Tablanormal">
     <w:name w:val="Normal Table"/>
     <w:uiPriority w:val="99"/>
     <w:semiHidden/>
@@ -4991,7 +5131,7 @@
       </w:tblCellMar>
     </w:tblPr>
   </w:style>
-  <w:style w:type="numbering" w:default="1" w:styleId="NoList">
+  <w:style w:type="numbering" w:default="1" w:styleId="Sinlista">
     <w:name w:val="No List"/>
     <w:uiPriority w:val="99"/>
     <w:semiHidden/>
@@ -5006,10 +5146,10 @@
       <w:jc w:val="both"/>
     </w:pPr>
   </w:style>
-  <w:style w:type="paragraph" w:styleId="Header">
+  <w:style w:type="paragraph" w:styleId="Encabezado">
     <w:name w:val="header"/>
     <w:basedOn w:val="Normal"/>
-    <w:link w:val="HeaderChar"/>
+    <w:link w:val="EncabezadoCar"/>
     <w:semiHidden/>
     <w:rsid w:val="009B49AC"/>
     <w:pPr>
@@ -5019,10 +5159,10 @@
       </w:tabs>
     </w:pPr>
   </w:style>
-  <w:style w:type="character" w:customStyle="1" w:styleId="HeaderChar">
-    <w:name w:val="Header Char"/>
-    <w:basedOn w:val="DefaultParagraphFont"/>
-    <w:link w:val="Header"/>
+  <w:style w:type="character" w:customStyle="1" w:styleId="EncabezadoCar">
+    <w:name w:val="Encabezado Car"/>
+    <w:basedOn w:val="Fuentedeprrafopredeter"/>
+    <w:link w:val="Encabezado"/>
     <w:semiHidden/>
     <w:rsid w:val="009B49AC"/>
     <w:rPr>
@@ -5197,13 +5337,13 @@
       <w:szCs w:val="20"/>
     </w:rPr>
   </w:style>
-  <w:style w:type="character" w:default="1" w:styleId="DefaultParagraphFont">
+  <w:style w:type="character" w:default="1" w:styleId="Fuentedeprrafopredeter">
     <w:name w:val="Default Paragraph Font"/>
     <w:uiPriority w:val="1"/>
     <w:semiHidden/>
     <w:unhideWhenUsed/>
   </w:style>
-  <w:style w:type="table" w:default="1" w:styleId="TableNormal">
+  <w:style w:type="table" w:default="1" w:styleId="Tablanormal">
     <w:name w:val="Normal Table"/>
     <w:uiPriority w:val="99"/>
     <w:semiHidden/>
@@ -5218,7 +5358,7 @@
       </w:tblCellMar>
     </w:tblPr>
   </w:style>
-  <w:style w:type="numbering" w:default="1" w:styleId="NoList">
+  <w:style w:type="numbering" w:default="1" w:styleId="Sinlista">
     <w:name w:val="No List"/>
     <w:uiPriority w:val="99"/>
     <w:semiHidden/>
@@ -5233,10 +5373,10 @@
       <w:jc w:val="both"/>
     </w:pPr>
   </w:style>
-  <w:style w:type="paragraph" w:styleId="Header">
+  <w:style w:type="paragraph" w:styleId="Encabezado">
     <w:name w:val="header"/>
     <w:basedOn w:val="Normal"/>
-    <w:link w:val="HeaderChar"/>
+    <w:link w:val="EncabezadoCar"/>
     <w:semiHidden/>
     <w:rsid w:val="009B49AC"/>
     <w:pPr>
@@ -5246,10 +5386,10 @@
       </w:tabs>
     </w:pPr>
   </w:style>
-  <w:style w:type="character" w:customStyle="1" w:styleId="HeaderChar">
+  <w:style w:type="character" w:customStyle="1" w:styleId="EncabezadoCar">
     <w:name w:val="Encabezado Car"/>
-    <w:basedOn w:val="DefaultParagraphFont"/>
-    <w:link w:val="Header"/>
+    <w:basedOn w:val="Fuentedeprrafopredeter"/>
+    <w:link w:val="Encabezado"/>
     <w:semiHidden/>
     <w:rsid w:val="009B49AC"/>
     <w:rPr>

</xml_diff>